<commit_message>
Informações e estimativas do projeto
</commit_message>
<xml_diff>
--- a/Alterações vini/Whiteboard.docx
+++ b/Alterações vini/Whiteboard.docx
@@ -5,410 +5,17 @@
     <w:p>
       <w:pPr>
         <w:pStyle w:val="Normal"/>
-        <w:rPr>
-          <w:color w:val="000000" w:themeColor="text1"/>
-        </w:rPr>
-      </w:pPr>
-      <w:r>
-        <w:rPr>
-          <w:b/>
-          <w:bCs/>
-          <w:color w:val="000000" w:themeColor="text1"/>
-        </w:rPr>
-        <w:t>Requisitos:</w:t>
-      </w:r>
-    </w:p>
-    <w:p>
-      <w:pPr>
-        <w:pStyle w:val="Normal"/>
-        <w:numPr>
-          <w:ilvl w:val="0"/>
-          <w:numId w:val="1"/>
-        </w:numPr>
-        <w:rPr>
-          <w:color w:val="000000" w:themeColor="text1"/>
-        </w:rPr>
-      </w:pPr>
-      <w:r>
-        <w:rPr>
-          <w:color w:val="000000" w:themeColor="text1"/>
-        </w:rPr>
-        <w:t>Na tela Inicial, mostrar nome do sistema Ultimate Fighting Championship (UFC);</w:t>
-      </w:r>
-    </w:p>
-    <w:p>
-      <w:pPr>
-        <w:pStyle w:val="Normal"/>
-        <w:numPr>
-          <w:ilvl w:val="0"/>
-          <w:numId w:val="1"/>
-        </w:numPr>
-        <w:rPr>
-          <w:color w:val="000000" w:themeColor="text1"/>
-        </w:rPr>
-      </w:pPr>
-      <w:r>
-        <w:rPr>
-          <w:color w:val="000000" w:themeColor="text1"/>
-        </w:rPr>
-        <w:t>Fazer o cadastro de Lutadores com os seguintes campos:</w:t>
-      </w:r>
-    </w:p>
-    <w:p>
-      <w:pPr>
-        <w:pStyle w:val="Normal"/>
-        <w:rPr>
-          <w:color w:val="000000" w:themeColor="text1"/>
-        </w:rPr>
-      </w:pPr>
-      <w:r>
-        <w:rPr>
-          <w:color w:val="000000" w:themeColor="text1"/>
-        </w:rPr>
-        <w:tab/>
-        <w:tab/>
-        <w:t>nome;</w:t>
-      </w:r>
-    </w:p>
-    <w:p>
-      <w:pPr>
-        <w:pStyle w:val="Normal"/>
-        <w:ind w:left="1440" w:hanging="0"/>
-        <w:rPr>
-          <w:color w:val="000000" w:themeColor="text1"/>
-        </w:rPr>
-      </w:pPr>
-      <w:r>
-        <w:rPr>
-          <w:color w:val="000000" w:themeColor="text1"/>
-        </w:rPr>
-        <w:t>idade;</w:t>
-      </w:r>
-    </w:p>
-    <w:p>
-      <w:pPr>
-        <w:pStyle w:val="Normal"/>
-        <w:ind w:left="1440" w:hanging="0"/>
-        <w:rPr>
-          <w:color w:val="000000" w:themeColor="text1"/>
-        </w:rPr>
-      </w:pPr>
-      <w:r>
-        <w:rPr>
-          <w:color w:val="000000" w:themeColor="text1"/>
-        </w:rPr>
-        <w:t>sexo;</w:t>
-      </w:r>
-    </w:p>
-    <w:p>
-      <w:pPr>
-        <w:pStyle w:val="Normal"/>
-        <w:ind w:left="1440" w:hanging="0"/>
-        <w:rPr>
-          <w:color w:val="000000" w:themeColor="text1"/>
-        </w:rPr>
-      </w:pPr>
-      <w:r>
-        <w:rPr>
-          <w:color w:val="000000" w:themeColor="text1"/>
-        </w:rPr>
-        <w:t>peso;</w:t>
-      </w:r>
-    </w:p>
-    <w:p>
-      <w:pPr>
-        <w:pStyle w:val="Normal"/>
-        <w:ind w:left="1440" w:hanging="0"/>
-        <w:rPr>
-          <w:color w:val="000000" w:themeColor="text1"/>
-        </w:rPr>
-      </w:pPr>
-      <w:r>
-        <w:rPr>
-          <w:color w:val="000000" w:themeColor="text1"/>
-        </w:rPr>
-        <w:t>país de origem;</w:t>
-      </w:r>
-    </w:p>
-    <w:p>
-      <w:pPr>
-        <w:pStyle w:val="Normal"/>
-        <w:ind w:left="1440" w:hanging="0"/>
-        <w:rPr>
-          <w:color w:val="000000" w:themeColor="text1"/>
-        </w:rPr>
-      </w:pPr>
-      <w:r>
-        <w:rPr>
-          <w:color w:val="000000" w:themeColor="text1"/>
-        </w:rPr>
-        <w:t>categoria de peso (Campo que será preenchido de forma automática);</w:t>
-      </w:r>
-    </w:p>
-    <w:p>
-      <w:pPr>
-        <w:pStyle w:val="Normal"/>
-        <w:numPr>
-          <w:ilvl w:val="0"/>
-          <w:numId w:val="2"/>
-        </w:numPr>
-        <w:rPr>
-          <w:color w:val="000000" w:themeColor="text1"/>
-        </w:rPr>
-      </w:pPr>
-      <w:r>
-        <w:rPr>
-          <w:color w:val="000000" w:themeColor="text1"/>
-        </w:rPr>
-        <w:t>Pesquisar Lutadores já cadastrados com opção de filtro de categoria;</w:t>
-      </w:r>
-    </w:p>
-    <w:p>
-      <w:pPr>
-        <w:pStyle w:val="Normal"/>
-        <w:numPr>
-          <w:ilvl w:val="0"/>
-          <w:numId w:val="2"/>
-        </w:numPr>
-        <w:rPr>
-          <w:color w:val="000000" w:themeColor="text1"/>
-        </w:rPr>
-      </w:pPr>
-      <w:r>
-        <w:rPr>
-          <w:color w:val="000000" w:themeColor="text1"/>
-        </w:rPr>
-        <w:t>Verificar categoria do peso informado e calcular as diferenças</w:t>
-      </w:r>
-      <w:bookmarkStart w:id="0" w:name="_GoBack"/>
-      <w:bookmarkEnd w:id="0"/>
-      <w:r>
-        <w:rPr>
-          <w:color w:val="000000" w:themeColor="text1"/>
-        </w:rPr>
-        <w:t xml:space="preserve"> para alterar de categoria;</w:t>
-      </w:r>
-    </w:p>
-    <w:p>
-      <w:pPr>
-        <w:pStyle w:val="Normal"/>
-        <w:numPr>
-          <w:ilvl w:val="0"/>
-          <w:numId w:val="2"/>
-        </w:numPr>
-        <w:rPr>
-          <w:color w:val="000000" w:themeColor="text1"/>
-        </w:rPr>
-      </w:pPr>
-      <w:r>
-        <w:rPr>
-          <w:color w:val="000000" w:themeColor="text1"/>
-        </w:rPr>
-        <w:t>Pesquisar dois lutadores aleatórios de mesmo sexo e mesma categoria;</w:t>
-      </w:r>
-    </w:p>
-    <w:p>
-      <w:pPr>
-        <w:pStyle w:val="Normal"/>
-        <w:numPr>
-          <w:ilvl w:val="0"/>
-          <w:numId w:val="2"/>
-        </w:numPr>
-        <w:rPr>
-          <w:color w:val="000000" w:themeColor="text1"/>
-        </w:rPr>
-      </w:pPr>
-      <w:r>
-        <w:rPr>
-          <w:color w:val="000000" w:themeColor="text1"/>
-        </w:rPr>
-        <w:t>Opção para mostrar a história do UFC;</w:t>
-      </w:r>
-    </w:p>
-    <w:p>
-      <w:pPr>
-        <w:pStyle w:val="Normal"/>
-        <w:numPr>
-          <w:ilvl w:val="0"/>
-          <w:numId w:val="2"/>
-        </w:numPr>
-        <w:rPr>
-          <w:color w:val="000000" w:themeColor="text1"/>
-        </w:rPr>
-      </w:pPr>
-      <w:r>
-        <w:rPr>
-          <w:color w:val="000000" w:themeColor="text1"/>
-        </w:rPr>
-        <w:t>Opção para mostrar informações dos desenvolvedores;</w:t>
-      </w:r>
-    </w:p>
-    <w:p>
-      <w:pPr>
-        <w:pStyle w:val="Normal"/>
-        <w:numPr>
-          <w:ilvl w:val="0"/>
-          <w:numId w:val="2"/>
-        </w:numPr>
-        <w:rPr>
-          <w:color w:val="000000" w:themeColor="text1"/>
-        </w:rPr>
-      </w:pPr>
-      <w:r>
-        <w:rPr>
-          <w:color w:val="000000" w:themeColor="text1"/>
-        </w:rPr>
-        <w:t>Na tela inicial mostrar versão do sistema;</w:t>
-      </w:r>
-    </w:p>
-    <w:p>
-      <w:pPr>
-        <w:pStyle w:val="Normal"/>
-        <w:numPr>
-          <w:ilvl w:val="0"/>
-          <w:numId w:val="2"/>
-        </w:numPr>
-        <w:rPr>
-          <w:color w:val="000000" w:themeColor="text1"/>
-        </w:rPr>
-      </w:pPr>
-      <w:r>
-        <w:rPr>
-          <w:color w:val="000000" w:themeColor="text1"/>
-        </w:rPr>
-        <w:t>Opção para sair do sistema.</w:t>
-      </w:r>
-    </w:p>
-    <w:p>
-      <w:pPr>
-        <w:pStyle w:val="Normal"/>
-        <w:rPr>
-          <w:color w:val="000000" w:themeColor="text1"/>
-        </w:rPr>
-      </w:pPr>
-      <w:r>
-        <w:rPr>
-          <w:color w:val="000000" w:themeColor="text1"/>
-        </w:rPr>
-      </w:r>
-    </w:p>
-    <w:p>
-      <w:pPr>
-        <w:pStyle w:val="Normal"/>
-        <w:rPr>
-          <w:color w:val="000000" w:themeColor="text1"/>
-        </w:rPr>
-      </w:pPr>
-      <w:r>
-        <w:rPr>
-          <w:color w:val="000000" w:themeColor="text1"/>
-        </w:rPr>
-        <w:t>Caso de Uso:</w:t>
-      </w:r>
-    </w:p>
-    <w:p>
-      <w:pPr>
-        <w:pStyle w:val="Normal"/>
-        <w:rPr>
-          <w:color w:val="1155CC"/>
-        </w:rPr>
-      </w:pPr>
-      <w:r>
+        <w:jc w:val="center"/>
         <w:rPr/>
-        <w:drawing>
-          <wp:inline distT="0" distB="0" distL="0" distR="0">
-            <wp:extent cx="3657600" cy="4705350"/>
-            <wp:effectExtent l="0" t="0" r="0" b="0"/>
-            <wp:docPr id="1" name="image1.jpg" descr=""/>
-            <wp:cNvGraphicFramePr>
-              <a:graphicFrameLocks xmlns:a="http://schemas.openxmlformats.org/drawingml/2006/main" noChangeAspect="1"/>
-            </wp:cNvGraphicFramePr>
-            <a:graphic xmlns:a="http://schemas.openxmlformats.org/drawingml/2006/main">
-              <a:graphicData uri="http://schemas.openxmlformats.org/drawingml/2006/picture">
-                <pic:pic xmlns:pic="http://schemas.openxmlformats.org/drawingml/2006/picture">
-                  <pic:nvPicPr>
-                    <pic:cNvPr id="1" name="image1.jpg" descr=""/>
-                    <pic:cNvPicPr>
-                      <a:picLocks noChangeAspect="1" noChangeArrowheads="1"/>
-                    </pic:cNvPicPr>
-                  </pic:nvPicPr>
-                  <pic:blipFill>
-                    <a:blip r:embed="rId2"/>
-                    <a:stretch>
-                      <a:fillRect/>
-                    </a:stretch>
-                  </pic:blipFill>
-                  <pic:spPr bwMode="auto">
-                    <a:xfrm>
-                      <a:off x="0" y="0"/>
-                      <a:ext cx="3657600" cy="4705350"/>
-                    </a:xfrm>
-                    <a:prstGeom prst="rect">
-                      <a:avLst/>
-                    </a:prstGeom>
-                  </pic:spPr>
-                </pic:pic>
-              </a:graphicData>
-            </a:graphic>
-          </wp:inline>
-        </w:drawing>
-      </w:r>
-    </w:p>
-    <w:p>
-      <w:pPr>
-        <w:pStyle w:val="Normal"/>
-        <w:rPr>
-          <w:color w:val="1155CC"/>
-        </w:rPr>
-      </w:pPr>
-      <w:r>
-        <w:rPr>
-          <w:color w:val="1155CC"/>
-        </w:rPr>
-      </w:r>
-    </w:p>
-    <w:p>
-      <w:pPr>
-        <w:pStyle w:val="Normal"/>
-        <w:rPr/>
-      </w:pPr>
-      <w:r>
-        <w:rPr/>
-      </w:r>
-    </w:p>
-    <w:p>
-      <w:pPr>
-        <w:pStyle w:val="Normal"/>
-        <w:rPr/>
-      </w:pPr>
-      <w:r>
-        <w:rPr/>
-      </w:r>
-      <w:r>
-        <w:br w:type="page"/>
-      </w:r>
-    </w:p>
-    <w:p>
-      <w:pPr>
-        <w:pStyle w:val="Normal"/>
-        <w:jc w:val="center"/>
-        <w:rPr>
-          <w:b/>
+      </w:pPr>
+      <w:r>
+        <w:rPr>
           <w:b/>
           <w:bCs/>
           <w:color w:val="000000" w:themeColor="text1" w:themeShade="ff" w:themeTint="ff"/>
           <w:sz w:val="32"/>
           <w:szCs w:val="32"/>
         </w:rPr>
-      </w:pPr>
-      <w:r>
-        <w:rPr>
-          <w:b/>
-          <w:bCs/>
-          <w:color w:val="000000" w:themeColor="text1" w:themeShade="ff" w:themeTint="ff"/>
-          <w:sz w:val="32"/>
-          <w:szCs w:val="32"/>
-        </w:rPr>
         <w:t>WHITEBOARD</w:t>
       </w:r>
     </w:p>
@@ -466,7 +73,7 @@
         <w:rPr/>
         <w:t xml:space="preserve">Informações sobre caso de uso: </w:t>
       </w:r>
-      <w:hyperlink r:id="rId3">
+      <w:hyperlink r:id="rId2">
         <w:r>
           <w:rPr>
             <w:rStyle w:val="InternetLink"/>
@@ -493,7 +100,7 @@
         <w:rPr/>
         <w:t xml:space="preserve">Ferramenta de diagramas: </w:t>
       </w:r>
-      <w:hyperlink r:id="rId4">
+      <w:hyperlink r:id="rId3">
         <w:r>
           <w:rPr>
             <w:rStyle w:val="InternetLink"/>
@@ -537,11 +144,9 @@
     <w:p>
       <w:pPr>
         <w:pStyle w:val="Normal"/>
-        <w:rPr>
-          <w:color w:val="000000" w:themeColor="text1" w:themeShade="ff" w:themeTint="ff"/>
-        </w:rPr>
-      </w:pPr>
-      <w:hyperlink r:id="rId5">
+        <w:rPr/>
+      </w:pPr>
+      <w:hyperlink r:id="rId4">
         <w:r>
           <w:rPr>
             <w:rStyle w:val="InternetLink"/>
@@ -567,15 +172,133 @@
     <w:p>
       <w:pPr>
         <w:pStyle w:val="Normal"/>
-        <w:rPr>
-          <w:color w:val="000000" w:themeColor="text1" w:themeShade="ff" w:themeTint="ff"/>
-        </w:rPr>
-      </w:pPr>
-      <w:r>
-        <w:rPr>
-          <w:color w:val="000000" w:themeColor="text1" w:themeShade="ff" w:themeTint="ff"/>
-        </w:rPr>
-        <w:t>Uma boa maneira de saber o que testar é analisando o que é cricial para o negócio. Montar do de maior relevância para o menor</w:t>
+        <w:rPr/>
+      </w:pPr>
+      <w:r>
+        <w:rPr>
+          <w:color w:val="000000" w:themeColor="text1" w:themeShade="ff" w:themeTint="ff"/>
+        </w:rPr>
+        <w:t xml:space="preserve">Uma boa maneira de saber o que testar é analisando o que é </w:t>
+      </w:r>
+      <w:r>
+        <w:rPr>
+          <w:color w:val="000000" w:themeColor="text1" w:themeShade="ff" w:themeTint="ff"/>
+        </w:rPr>
+        <w:t>crucial</w:t>
+      </w:r>
+      <w:r>
+        <w:rPr>
+          <w:color w:val="000000" w:themeColor="text1" w:themeShade="ff" w:themeTint="ff"/>
+        </w:rPr>
+        <w:t xml:space="preserve"> para o negócio. Montar do de maior relevância para o menor</w:t>
+      </w:r>
+    </w:p>
+    <w:p>
+      <w:pPr>
+        <w:pStyle w:val="Normal"/>
+        <w:rPr>
+          <w:color w:val="000000" w:themeColor="text1" w:themeShade="ff" w:themeTint="ff"/>
+        </w:rPr>
+      </w:pPr>
+      <w:r>
+        <w:rPr/>
+      </w:r>
+    </w:p>
+    <w:p>
+      <w:pPr>
+        <w:pStyle w:val="Normal"/>
+        <w:rPr/>
+      </w:pPr>
+      <w:r>
+        <w:rPr>
+          <w:color w:val="000000" w:themeColor="text1" w:themeShade="ff" w:themeTint="ff"/>
+        </w:rPr>
+        <w:t>Será utilizado Framework Angular para construir o front-end da aplicação.</w:t>
+      </w:r>
+    </w:p>
+    <w:p>
+      <w:pPr>
+        <w:pStyle w:val="Normal"/>
+        <w:rPr/>
+      </w:pPr>
+      <w:hyperlink r:id="rId5">
+        <w:r>
+          <w:rPr>
+            <w:rStyle w:val="InternetLink"/>
+            <w:color w:val="000000" w:themeColor="text1" w:themeShade="ff" w:themeTint="ff"/>
+          </w:rPr>
+          <w:t>https://angular.io/guide/quickstart</w:t>
+        </w:r>
+      </w:hyperlink>
+    </w:p>
+    <w:p>
+      <w:pPr>
+        <w:pStyle w:val="Normal"/>
+        <w:rPr>
+          <w:color w:val="000000" w:themeColor="text1" w:themeShade="ff" w:themeTint="ff"/>
+        </w:rPr>
+      </w:pPr>
+      <w:r>
+        <w:rPr/>
+      </w:r>
+    </w:p>
+    <w:p>
+      <w:pPr>
+        <w:pStyle w:val="Normal"/>
+        <w:rPr/>
+      </w:pPr>
+      <w:r>
+        <w:rPr>
+          <w:color w:val="000000" w:themeColor="text1" w:themeShade="ff" w:themeTint="ff"/>
+        </w:rPr>
+        <w:t>O back-end será construido usando node.js</w:t>
+      </w:r>
+    </w:p>
+    <w:p>
+      <w:pPr>
+        <w:pStyle w:val="Normal"/>
+        <w:rPr/>
+      </w:pPr>
+      <w:r>
+        <w:rPr>
+          <w:color w:val="000000" w:themeColor="text1" w:themeShade="ff" w:themeTint="ff"/>
+        </w:rPr>
+        <w:t>Ferramenta para transpilar Typescript para javascript</w:t>
+      </w:r>
+    </w:p>
+    <w:p>
+      <w:pPr>
+        <w:pStyle w:val="Normal"/>
+        <w:rPr/>
+      </w:pPr>
+      <w:r>
+        <w:rPr>
+          <w:color w:val="000000" w:themeColor="text1" w:themeShade="ff" w:themeTint="ff"/>
+        </w:rPr>
+        <w:t>https://imasters.com.br/apis-microsservicos/node-e-typescript-criacao-de-uma-api-com-node-e-typescript</w:t>
+      </w:r>
+    </w:p>
+    <w:p>
+      <w:pPr>
+        <w:pStyle w:val="Normal"/>
+        <w:rPr>
+          <w:color w:val="000000" w:themeColor="text1" w:themeShade="ff" w:themeTint="ff"/>
+        </w:rPr>
+      </w:pPr>
+      <w:r>
+        <w:rPr/>
+      </w:r>
+    </w:p>
+    <w:p>
+      <w:pPr>
+        <w:pStyle w:val="Normal"/>
+        <w:rPr/>
+      </w:pPr>
+      <w:r>
+        <w:rPr>
+          <w:color w:val="000000" w:themeColor="text1" w:themeShade="ff" w:themeTint="ff"/>
+        </w:rPr>
+        <w:t>https://itnext.io/building-restful-web-apis-with-node-js-express-mongodb-and-typescript-part-2-98c34e3513a2</w:t>
       </w:r>
     </w:p>
     <w:p>
@@ -1532,357 +1255,12 @@
 </w:document>
 </file>
 
-<file path=word/numbering.xml><?xml version="1.0" encoding="utf-8"?>
-<w:numbering xmlns:w="http://schemas.openxmlformats.org/wordprocessingml/2006/main" xmlns:o="urn:schemas-microsoft-com:office:office" xmlns:r="http://schemas.openxmlformats.org/officeDocument/2006/relationships" xmlns:v="urn:schemas-microsoft-com:vml">
-  <w:abstractNum w:abstractNumId="1">
-    <w:lvl w:ilvl="0">
-      <w:start w:val="1"/>
-      <w:numFmt w:val="bullet"/>
-      <w:lvlText w:val=""/>
-      <w:lvlJc w:val="left"/>
-      <w:pPr>
-        <w:ind w:left="720" w:hanging="360"/>
-      </w:pPr>
-      <w:rPr>
-        <w:rFonts w:ascii="Wingdings" w:hAnsi="Wingdings" w:cs="Wingdings" w:hint="default"/>
-        <w:u w:val="none"/>
-      </w:rPr>
-    </w:lvl>
-    <w:lvl w:ilvl="1">
-      <w:start w:val="1"/>
-      <w:numFmt w:val="bullet"/>
-      <w:lvlText w:val=""/>
-      <w:lvlJc w:val="left"/>
-      <w:pPr>
-        <w:ind w:left="1440" w:hanging="360"/>
-      </w:pPr>
-      <w:rPr>
-        <w:rFonts w:ascii="Wingdings 2" w:hAnsi="Wingdings 2" w:cs="Wingdings 2" w:hint="default"/>
-        <w:u w:val="none"/>
-      </w:rPr>
-    </w:lvl>
-    <w:lvl w:ilvl="2">
-      <w:start w:val="1"/>
-      <w:numFmt w:val="bullet"/>
-      <w:lvlText w:val="■"/>
-      <w:lvlJc w:val="left"/>
-      <w:pPr>
-        <w:ind w:left="2160" w:hanging="360"/>
-      </w:pPr>
-      <w:rPr>
-        <w:rFonts w:ascii="OpenSymbol" w:hAnsi="OpenSymbol" w:cs="OpenSymbol" w:hint="default"/>
-        <w:u w:val="none"/>
-      </w:rPr>
-    </w:lvl>
-    <w:lvl w:ilvl="3">
-      <w:start w:val="1"/>
-      <w:numFmt w:val="bullet"/>
-      <w:lvlText w:val=""/>
-      <w:lvlJc w:val="left"/>
-      <w:pPr>
-        <w:ind w:left="2880" w:hanging="360"/>
-      </w:pPr>
-      <w:rPr>
-        <w:rFonts w:ascii="Wingdings" w:hAnsi="Wingdings" w:cs="Wingdings" w:hint="default"/>
-        <w:u w:val="none"/>
-      </w:rPr>
-    </w:lvl>
-    <w:lvl w:ilvl="4">
-      <w:start w:val="1"/>
-      <w:numFmt w:val="bullet"/>
-      <w:lvlText w:val=""/>
-      <w:lvlJc w:val="left"/>
-      <w:pPr>
-        <w:ind w:left="3600" w:hanging="360"/>
-      </w:pPr>
-      <w:rPr>
-        <w:rFonts w:ascii="Wingdings 2" w:hAnsi="Wingdings 2" w:cs="Wingdings 2" w:hint="default"/>
-        <w:u w:val="none"/>
-      </w:rPr>
-    </w:lvl>
-    <w:lvl w:ilvl="5">
-      <w:start w:val="1"/>
-      <w:numFmt w:val="bullet"/>
-      <w:lvlText w:val="■"/>
-      <w:lvlJc w:val="left"/>
-      <w:pPr>
-        <w:ind w:left="4320" w:hanging="360"/>
-      </w:pPr>
-      <w:rPr>
-        <w:rFonts w:ascii="OpenSymbol" w:hAnsi="OpenSymbol" w:cs="OpenSymbol" w:hint="default"/>
-        <w:u w:val="none"/>
-      </w:rPr>
-    </w:lvl>
-    <w:lvl w:ilvl="6">
-      <w:start w:val="1"/>
-      <w:numFmt w:val="bullet"/>
-      <w:lvlText w:val=""/>
-      <w:lvlJc w:val="left"/>
-      <w:pPr>
-        <w:ind w:left="5040" w:hanging="360"/>
-      </w:pPr>
-      <w:rPr>
-        <w:rFonts w:ascii="Wingdings" w:hAnsi="Wingdings" w:cs="Wingdings" w:hint="default"/>
-        <w:u w:val="none"/>
-      </w:rPr>
-    </w:lvl>
-    <w:lvl w:ilvl="7">
-      <w:start w:val="1"/>
-      <w:numFmt w:val="bullet"/>
-      <w:lvlText w:val=""/>
-      <w:lvlJc w:val="left"/>
-      <w:pPr>
-        <w:ind w:left="5760" w:hanging="360"/>
-      </w:pPr>
-      <w:rPr>
-        <w:rFonts w:ascii="Wingdings 2" w:hAnsi="Wingdings 2" w:cs="Wingdings 2" w:hint="default"/>
-        <w:u w:val="none"/>
-      </w:rPr>
-    </w:lvl>
-    <w:lvl w:ilvl="8">
-      <w:start w:val="1"/>
-      <w:numFmt w:val="bullet"/>
-      <w:lvlText w:val="■"/>
-      <w:lvlJc w:val="left"/>
-      <w:pPr>
-        <w:ind w:left="6480" w:hanging="360"/>
-      </w:pPr>
-      <w:rPr>
-        <w:rFonts w:ascii="OpenSymbol" w:hAnsi="OpenSymbol" w:cs="OpenSymbol" w:hint="default"/>
-        <w:u w:val="none"/>
-      </w:rPr>
-    </w:lvl>
-  </w:abstractNum>
-  <w:abstractNum w:abstractNumId="2">
-    <w:lvl w:ilvl="0">
-      <w:start w:val="1"/>
-      <w:numFmt w:val="bullet"/>
-      <w:lvlText w:val=""/>
-      <w:lvlJc w:val="left"/>
-      <w:pPr>
-        <w:ind w:left="720" w:hanging="360"/>
-      </w:pPr>
-      <w:rPr>
-        <w:rFonts w:ascii="Wingdings" w:hAnsi="Wingdings" w:cs="Wingdings" w:hint="default"/>
-        <w:u w:val="none"/>
-      </w:rPr>
-    </w:lvl>
-    <w:lvl w:ilvl="1">
-      <w:start w:val="1"/>
-      <w:numFmt w:val="bullet"/>
-      <w:lvlText w:val=""/>
-      <w:lvlJc w:val="left"/>
-      <w:pPr>
-        <w:ind w:left="1440" w:hanging="360"/>
-      </w:pPr>
-      <w:rPr>
-        <w:rFonts w:ascii="Wingdings 2" w:hAnsi="Wingdings 2" w:cs="Wingdings 2" w:hint="default"/>
-        <w:u w:val="none"/>
-      </w:rPr>
-    </w:lvl>
-    <w:lvl w:ilvl="2">
-      <w:start w:val="1"/>
-      <w:numFmt w:val="bullet"/>
-      <w:lvlText w:val="■"/>
-      <w:lvlJc w:val="left"/>
-      <w:pPr>
-        <w:ind w:left="2160" w:hanging="360"/>
-      </w:pPr>
-      <w:rPr>
-        <w:rFonts w:ascii="OpenSymbol" w:hAnsi="OpenSymbol" w:cs="OpenSymbol" w:hint="default"/>
-        <w:u w:val="none"/>
-      </w:rPr>
-    </w:lvl>
-    <w:lvl w:ilvl="3">
-      <w:start w:val="1"/>
-      <w:numFmt w:val="bullet"/>
-      <w:lvlText w:val=""/>
-      <w:lvlJc w:val="left"/>
-      <w:pPr>
-        <w:ind w:left="2880" w:hanging="360"/>
-      </w:pPr>
-      <w:rPr>
-        <w:rFonts w:ascii="Wingdings" w:hAnsi="Wingdings" w:cs="Wingdings" w:hint="default"/>
-        <w:u w:val="none"/>
-      </w:rPr>
-    </w:lvl>
-    <w:lvl w:ilvl="4">
-      <w:start w:val="1"/>
-      <w:numFmt w:val="bullet"/>
-      <w:lvlText w:val=""/>
-      <w:lvlJc w:val="left"/>
-      <w:pPr>
-        <w:ind w:left="3600" w:hanging="360"/>
-      </w:pPr>
-      <w:rPr>
-        <w:rFonts w:ascii="Wingdings 2" w:hAnsi="Wingdings 2" w:cs="Wingdings 2" w:hint="default"/>
-        <w:u w:val="none"/>
-      </w:rPr>
-    </w:lvl>
-    <w:lvl w:ilvl="5">
-      <w:start w:val="1"/>
-      <w:numFmt w:val="bullet"/>
-      <w:lvlText w:val="■"/>
-      <w:lvlJc w:val="left"/>
-      <w:pPr>
-        <w:ind w:left="4320" w:hanging="360"/>
-      </w:pPr>
-      <w:rPr>
-        <w:rFonts w:ascii="OpenSymbol" w:hAnsi="OpenSymbol" w:cs="OpenSymbol" w:hint="default"/>
-        <w:u w:val="none"/>
-      </w:rPr>
-    </w:lvl>
-    <w:lvl w:ilvl="6">
-      <w:start w:val="1"/>
-      <w:numFmt w:val="bullet"/>
-      <w:lvlText w:val=""/>
-      <w:lvlJc w:val="left"/>
-      <w:pPr>
-        <w:ind w:left="5040" w:hanging="360"/>
-      </w:pPr>
-      <w:rPr>
-        <w:rFonts w:ascii="Wingdings" w:hAnsi="Wingdings" w:cs="Wingdings" w:hint="default"/>
-        <w:u w:val="none"/>
-      </w:rPr>
-    </w:lvl>
-    <w:lvl w:ilvl="7">
-      <w:start w:val="1"/>
-      <w:numFmt w:val="bullet"/>
-      <w:lvlText w:val=""/>
-      <w:lvlJc w:val="left"/>
-      <w:pPr>
-        <w:ind w:left="5760" w:hanging="360"/>
-      </w:pPr>
-      <w:rPr>
-        <w:rFonts w:ascii="Wingdings 2" w:hAnsi="Wingdings 2" w:cs="Wingdings 2" w:hint="default"/>
-        <w:u w:val="none"/>
-      </w:rPr>
-    </w:lvl>
-    <w:lvl w:ilvl="8">
-      <w:start w:val="1"/>
-      <w:numFmt w:val="bullet"/>
-      <w:lvlText w:val="■"/>
-      <w:lvlJc w:val="left"/>
-      <w:pPr>
-        <w:ind w:left="6480" w:hanging="360"/>
-      </w:pPr>
-      <w:rPr>
-        <w:rFonts w:ascii="OpenSymbol" w:hAnsi="OpenSymbol" w:cs="OpenSymbol" w:hint="default"/>
-        <w:u w:val="none"/>
-      </w:rPr>
-    </w:lvl>
-  </w:abstractNum>
-  <w:abstractNum w:abstractNumId="3">
-    <w:lvl w:ilvl="0">
-      <w:start w:val="1"/>
-      <w:numFmt w:val="none"/>
-      <w:suff w:val="nothing"/>
-      <w:lvlText w:val=""/>
-      <w:lvlJc w:val="left"/>
-      <w:pPr>
-        <w:ind w:left="0" w:hanging="0"/>
-      </w:pPr>
-    </w:lvl>
-    <w:lvl w:ilvl="1">
-      <w:start w:val="1"/>
-      <w:numFmt w:val="none"/>
-      <w:suff w:val="nothing"/>
-      <w:lvlText w:val=""/>
-      <w:lvlJc w:val="left"/>
-      <w:pPr>
-        <w:ind w:left="0" w:hanging="0"/>
-      </w:pPr>
-    </w:lvl>
-    <w:lvl w:ilvl="2">
-      <w:start w:val="1"/>
-      <w:numFmt w:val="none"/>
-      <w:suff w:val="nothing"/>
-      <w:lvlText w:val=""/>
-      <w:lvlJc w:val="left"/>
-      <w:pPr>
-        <w:ind w:left="0" w:hanging="0"/>
-      </w:pPr>
-    </w:lvl>
-    <w:lvl w:ilvl="3">
-      <w:start w:val="1"/>
-      <w:numFmt w:val="none"/>
-      <w:suff w:val="nothing"/>
-      <w:lvlText w:val=""/>
-      <w:lvlJc w:val="left"/>
-      <w:pPr>
-        <w:ind w:left="0" w:hanging="0"/>
-      </w:pPr>
-    </w:lvl>
-    <w:lvl w:ilvl="4">
-      <w:start w:val="1"/>
-      <w:numFmt w:val="none"/>
-      <w:suff w:val="nothing"/>
-      <w:lvlText w:val=""/>
-      <w:lvlJc w:val="left"/>
-      <w:pPr>
-        <w:ind w:left="0" w:hanging="0"/>
-      </w:pPr>
-    </w:lvl>
-    <w:lvl w:ilvl="5">
-      <w:start w:val="1"/>
-      <w:numFmt w:val="none"/>
-      <w:suff w:val="nothing"/>
-      <w:lvlText w:val=""/>
-      <w:lvlJc w:val="left"/>
-      <w:pPr>
-        <w:ind w:left="0" w:hanging="0"/>
-      </w:pPr>
-    </w:lvl>
-    <w:lvl w:ilvl="6">
-      <w:start w:val="1"/>
-      <w:numFmt w:val="none"/>
-      <w:suff w:val="nothing"/>
-      <w:lvlText w:val=""/>
-      <w:lvlJc w:val="left"/>
-      <w:pPr>
-        <w:ind w:left="0" w:hanging="0"/>
-      </w:pPr>
-    </w:lvl>
-    <w:lvl w:ilvl="7">
-      <w:start w:val="1"/>
-      <w:numFmt w:val="none"/>
-      <w:suff w:val="nothing"/>
-      <w:lvlText w:val=""/>
-      <w:lvlJc w:val="left"/>
-      <w:pPr>
-        <w:ind w:left="0" w:hanging="0"/>
-      </w:pPr>
-    </w:lvl>
-    <w:lvl w:ilvl="8">
-      <w:start w:val="1"/>
-      <w:numFmt w:val="none"/>
-      <w:suff w:val="nothing"/>
-      <w:lvlText w:val=""/>
-      <w:lvlJc w:val="left"/>
-      <w:pPr>
-        <w:ind w:left="0" w:hanging="0"/>
-      </w:pPr>
-    </w:lvl>
-  </w:abstractNum>
-  <w:num w:numId="1">
-    <w:abstractNumId w:val="1"/>
-  </w:num>
-  <w:num w:numId="2">
-    <w:abstractNumId w:val="2"/>
-  </w:num>
-  <w:num w:numId="3">
-    <w:abstractNumId w:val="3"/>
-  </w:num>
-</w:numbering>
-</file>
-
 <file path=word/styles.xml><?xml version="1.0" encoding="utf-8"?>
 <w:styles xmlns:w="http://schemas.openxmlformats.org/wordprocessingml/2006/main" xmlns:w14="http://schemas.microsoft.com/office/word/2010/wordml" xmlns:mc="http://schemas.openxmlformats.org/markup-compatibility/2006" mc:Ignorable="w14">
   <w:docDefaults>
     <w:rPrDefault>
       <w:rPr>
         <w:rFonts w:ascii="Arial" w:hAnsi="Arial" w:eastAsia="Arial" w:cs="Arial"/>
-        <w:sz w:val="22"/>
         <w:szCs w:val="22"/>
         <w:lang w:val="pt-BR" w:eastAsia="pt-BR" w:bidi="ar-SA"/>
       </w:rPr>
@@ -2529,6 +1907,162 @@
     <w:qFormat/>
     <w:rPr/>
   </w:style>
+  <w:style w:type="character" w:styleId="ListLabel20">
+    <w:name w:val="ListLabel 20"/>
+    <w:qFormat/>
+    <w:rPr>
+      <w:rFonts w:cs="Wingdings"/>
+      <w:u w:val="none"/>
+    </w:rPr>
+  </w:style>
+  <w:style w:type="character" w:styleId="ListLabel21">
+    <w:name w:val="ListLabel 21"/>
+    <w:qFormat/>
+    <w:rPr>
+      <w:rFonts w:cs="Wingdings 2"/>
+      <w:u w:val="none"/>
+    </w:rPr>
+  </w:style>
+  <w:style w:type="character" w:styleId="ListLabel22">
+    <w:name w:val="ListLabel 22"/>
+    <w:qFormat/>
+    <w:rPr>
+      <w:rFonts w:cs="OpenSymbol"/>
+      <w:u w:val="none"/>
+    </w:rPr>
+  </w:style>
+  <w:style w:type="character" w:styleId="ListLabel23">
+    <w:name w:val="ListLabel 23"/>
+    <w:qFormat/>
+    <w:rPr>
+      <w:rFonts w:cs="Wingdings"/>
+      <w:u w:val="none"/>
+    </w:rPr>
+  </w:style>
+  <w:style w:type="character" w:styleId="ListLabel24">
+    <w:name w:val="ListLabel 24"/>
+    <w:qFormat/>
+    <w:rPr>
+      <w:rFonts w:cs="Wingdings 2"/>
+      <w:u w:val="none"/>
+    </w:rPr>
+  </w:style>
+  <w:style w:type="character" w:styleId="ListLabel25">
+    <w:name w:val="ListLabel 25"/>
+    <w:qFormat/>
+    <w:rPr>
+      <w:rFonts w:cs="OpenSymbol"/>
+      <w:u w:val="none"/>
+    </w:rPr>
+  </w:style>
+  <w:style w:type="character" w:styleId="ListLabel26">
+    <w:name w:val="ListLabel 26"/>
+    <w:qFormat/>
+    <w:rPr>
+      <w:rFonts w:cs="Wingdings"/>
+      <w:u w:val="none"/>
+    </w:rPr>
+  </w:style>
+  <w:style w:type="character" w:styleId="ListLabel27">
+    <w:name w:val="ListLabel 27"/>
+    <w:qFormat/>
+    <w:rPr>
+      <w:rFonts w:cs="Wingdings 2"/>
+      <w:u w:val="none"/>
+    </w:rPr>
+  </w:style>
+  <w:style w:type="character" w:styleId="ListLabel28">
+    <w:name w:val="ListLabel 28"/>
+    <w:qFormat/>
+    <w:rPr>
+      <w:rFonts w:cs="OpenSymbol"/>
+      <w:u w:val="none"/>
+    </w:rPr>
+  </w:style>
+  <w:style w:type="character" w:styleId="ListLabel29">
+    <w:name w:val="ListLabel 29"/>
+    <w:qFormat/>
+    <w:rPr>
+      <w:rFonts w:cs="Wingdings"/>
+      <w:u w:val="none"/>
+    </w:rPr>
+  </w:style>
+  <w:style w:type="character" w:styleId="ListLabel30">
+    <w:name w:val="ListLabel 30"/>
+    <w:qFormat/>
+    <w:rPr>
+      <w:rFonts w:cs="Wingdings 2"/>
+      <w:u w:val="none"/>
+    </w:rPr>
+  </w:style>
+  <w:style w:type="character" w:styleId="ListLabel31">
+    <w:name w:val="ListLabel 31"/>
+    <w:qFormat/>
+    <w:rPr>
+      <w:rFonts w:cs="OpenSymbol"/>
+      <w:u w:val="none"/>
+    </w:rPr>
+  </w:style>
+  <w:style w:type="character" w:styleId="ListLabel32">
+    <w:name w:val="ListLabel 32"/>
+    <w:qFormat/>
+    <w:rPr>
+      <w:rFonts w:cs="Wingdings"/>
+      <w:u w:val="none"/>
+    </w:rPr>
+  </w:style>
+  <w:style w:type="character" w:styleId="ListLabel33">
+    <w:name w:val="ListLabel 33"/>
+    <w:qFormat/>
+    <w:rPr>
+      <w:rFonts w:cs="Wingdings 2"/>
+      <w:u w:val="none"/>
+    </w:rPr>
+  </w:style>
+  <w:style w:type="character" w:styleId="ListLabel34">
+    <w:name w:val="ListLabel 34"/>
+    <w:qFormat/>
+    <w:rPr>
+      <w:rFonts w:cs="OpenSymbol"/>
+      <w:u w:val="none"/>
+    </w:rPr>
+  </w:style>
+  <w:style w:type="character" w:styleId="ListLabel35">
+    <w:name w:val="ListLabel 35"/>
+    <w:qFormat/>
+    <w:rPr>
+      <w:rFonts w:cs="Wingdings"/>
+      <w:u w:val="none"/>
+    </w:rPr>
+  </w:style>
+  <w:style w:type="character" w:styleId="ListLabel36">
+    <w:name w:val="ListLabel 36"/>
+    <w:qFormat/>
+    <w:rPr>
+      <w:rFonts w:cs="Wingdings 2"/>
+      <w:u w:val="none"/>
+    </w:rPr>
+  </w:style>
+  <w:style w:type="character" w:styleId="ListLabel37">
+    <w:name w:val="ListLabel 37"/>
+    <w:qFormat/>
+    <w:rPr>
+      <w:rFonts w:cs="OpenSymbol"/>
+      <w:u w:val="none"/>
+    </w:rPr>
+  </w:style>
+  <w:style w:type="character" w:styleId="ListLabel38">
+    <w:name w:val="ListLabel 38"/>
+    <w:qFormat/>
+    <w:rPr/>
+  </w:style>
+  <w:style w:type="character" w:styleId="ListLabel39">
+    <w:name w:val="ListLabel 39"/>
+    <w:qFormat/>
+    <w:rPr>
+      <w:color w:val="000000" w:themeColor="text1" w:themeShade="ff" w:themeTint="ff"/>
+    </w:rPr>
+  </w:style>
   <w:style w:type="paragraph" w:styleId="Heading">
     <w:name w:val="Heading"/>
     <w:basedOn w:val="Normal"/>

</xml_diff>